<commit_message>
Updated name of startup file
</commit_message>
<xml_diff>
--- a/Documentation/FERRET User Guide.docx
+++ b/Documentation/FERRET User Guide.docx
@@ -73,8 +73,56 @@
       </w:r>
     </w:p>
     <w:p>
-      <w:r>
-        <w:t>FERRET has been developed using the Python programming language.  It is possible for anyone with a knowledge of the Python programming language and XML format to add their own models to FERRET.  How to do this is described in the FERRET Developer Guide.</w:t>
+      <w:pPr>
+        <w:autoSpaceDE w:val="0"/>
+        <w:autoSpaceDN w:val="0"/>
+        <w:adjustRightInd w:val="0"/>
+        <w:spacing w:after="0" w:line="240" w:lineRule="auto"/>
+        <w:rPr>
+          <w:rFonts w:cstheme="minorHAnsi"/>
+          <w:color w:val="000000"/>
+        </w:rPr>
+      </w:pPr>
+      <w:r>
+        <w:t xml:space="preserve">MR signal values are input to FERRET as Comma Separated Values (CSV) at discrete time points in a CSV file.  The first column in this CSV file must contain time values in seconds.  </w:t>
+      </w:r>
+      <w:r>
+        <w:rPr>
+          <w:rFonts w:cstheme="minorHAnsi"/>
+        </w:rPr>
+        <w:t>T</w:t>
+      </w:r>
+      <w:r>
+        <w:rPr>
+          <w:rFonts w:cstheme="minorHAnsi"/>
+          <w:color w:val="000000"/>
+        </w:rPr>
+        <w:t>he remaining columns of data must contain MR signal data for individual organs at the time points in the time column. There must be at least 2 columns of MR signal data but there is no upper limit on the number of columns of MR signal data.</w:t>
+      </w:r>
+    </w:p>
+    <w:p>
+      <w:pPr>
+        <w:autoSpaceDE w:val="0"/>
+        <w:autoSpaceDN w:val="0"/>
+        <w:adjustRightInd w:val="0"/>
+        <w:spacing w:after="0" w:line="240" w:lineRule="auto"/>
+      </w:pPr>
+    </w:p>
+    <w:p>
+      <w:r>
+        <w:t xml:space="preserve">FERRET has been developed using the Python programming language.  It is possible for anyone with a knowledge of the Python </w:t>
+      </w:r>
+      <w:r>
+        <w:t>and XML</w:t>
+      </w:r>
+      <w:r>
+        <w:t xml:space="preserve"> to add their own models to FERRET.  </w:t>
+      </w:r>
+      <w:r>
+        <w:t>This</w:t>
+      </w:r>
+      <w:r>
+        <w:t xml:space="preserve"> is described in the FERRET Developer Guide.</w:t>
       </w:r>
     </w:p>
     <w:p>
@@ -179,13 +227,43 @@
         </w:numPr>
       </w:pPr>
       <w:r>
-        <w:t xml:space="preserve">If you are running FERRET from source code, the start-up form is </w:t>
+        <w:lastRenderedPageBreak/>
+        <w:t>If you are running FERRET from so</w:t>
+      </w:r>
+      <w:r>
+        <w:t xml:space="preserve">urce code, the start-up form is </w:t>
       </w:r>
       <w:r>
         <w:rPr>
           <w:b/>
         </w:rPr>
-        <w:t>modelFittingGUI.py</w:t>
+        <w:t>F</w:t>
+      </w:r>
+      <w:bookmarkStart w:id="0" w:name="_GoBack"/>
+      <w:bookmarkEnd w:id="0"/>
+      <w:r>
+        <w:rPr>
+          <w:b/>
+        </w:rPr>
+        <w:t>E</w:t>
+      </w:r>
+      <w:r>
+        <w:rPr>
+          <w:b/>
+        </w:rPr>
+        <w:t>R</w:t>
+      </w:r>
+      <w:r>
+        <w:rPr>
+          <w:b/>
+        </w:rPr>
+        <w:t>RET</w:t>
+      </w:r>
+      <w:r>
+        <w:rPr>
+          <w:b/>
+        </w:rPr>
+        <w:t>.py</w:t>
       </w:r>
       <w:r>
         <w:t xml:space="preserve">.  </w:t>
@@ -213,7 +291,6 @@
           <w:noProof/>
           <w:lang w:eastAsia="en-GB"/>
         </w:rPr>
-        <w:lastRenderedPageBreak/>
         <w:drawing>
           <wp:inline distT="0" distB="0" distL="0" distR="0">
             <wp:extent cx="5731510" cy="3367405"/>
@@ -290,14 +367,12 @@
       <w:r>
         <w:t xml:space="preserve"> contents of the </w:t>
       </w:r>
-      <w:proofErr w:type="spellStart"/>
       <w:r>
         <w:rPr>
           <w:b/>
         </w:rPr>
         <w:t>config</w:t>
       </w:r>
-      <w:proofErr w:type="spellEnd"/>
       <w:r>
         <w:t xml:space="preserve"> folder</w:t>
       </w:r>
@@ -374,6 +449,7 @@
           <w:noProof/>
           <w:lang w:eastAsia="en-GB"/>
         </w:rPr>
+        <w:lastRenderedPageBreak/>
         <w:drawing>
           <wp:inline distT="0" distB="0" distL="0" distR="0">
             <wp:extent cx="5731510" cy="3342005"/>
@@ -426,7 +502,6 @@
         </w:numPr>
       </w:pPr>
       <w:r>
-        <w:lastRenderedPageBreak/>
         <w:t xml:space="preserve">The </w:t>
       </w:r>
       <w:r>
@@ -616,6 +691,7 @@
           <w:noProof/>
           <w:lang w:eastAsia="en-GB"/>
         </w:rPr>
+        <w:lastRenderedPageBreak/>
         <w:drawing>
           <wp:inline distT="0" distB="0" distL="0" distR="0">
             <wp:extent cx="5731510" cy="3367405"/>
@@ -671,7 +747,6 @@
         </w:tabs>
       </w:pPr>
       <w:r>
-        <w:lastRenderedPageBreak/>
         <w:t xml:space="preserve"> The normalised signal intensity</w:t>
       </w:r>
       <w:r>
@@ -804,6 +879,7 @@
           <w:noProof/>
           <w:lang w:eastAsia="en-GB"/>
         </w:rPr>
+        <w:lastRenderedPageBreak/>
         <w:drawing>
           <wp:inline distT="0" distB="0" distL="0" distR="0">
             <wp:extent cx="5731510" cy="3367405"/>
@@ -874,13 +950,19 @@
         <w:t>predicted by</w:t>
       </w:r>
       <w:r>
-        <w:t xml:space="preserve"> the model</w:t>
-      </w:r>
-      <w:r>
-        <w:t xml:space="preserve"> selected above</w:t>
-      </w:r>
-      <w:r>
-        <w:t xml:space="preserve"> using the default </w:t>
+        <w:t xml:space="preserve"> the </w:t>
+      </w:r>
+      <w:r>
+        <w:t xml:space="preserve">selected </w:t>
+      </w:r>
+      <w:r>
+        <w:t>model</w:t>
+      </w:r>
+      <w:r>
+        <w:t xml:space="preserve"> </w:t>
+      </w:r>
+      <w:r>
+        <w:t xml:space="preserve">using the default </w:t>
       </w:r>
       <w:r>
         <w:t>parameter values</w:t>
@@ -1433,15 +1515,7 @@
         <w:ind w:left="1440"/>
       </w:pPr>
       <w:r>
-        <w:t>Time (min)</w:t>
-      </w:r>
-      <w:proofErr w:type="gramStart"/>
-      <w:r>
-        <w:t>,liver,spleen,HF1</w:t>
-      </w:r>
-      <w:proofErr w:type="gramEnd"/>
-      <w:r>
-        <w:t>-2CFM+3DSPGR model</w:t>
+        <w:t>Time (min),liver,spleen,HF1-2CFM+3DSPGR model</w:t>
       </w:r>
     </w:p>
     <w:p>
@@ -1455,13 +1529,8 @@
         <w:ind w:left="1440"/>
       </w:pPr>
       <w:r>
-        <w:t>0.0</w:t>
-      </w:r>
-      <w:proofErr w:type="gramStart"/>
-      <w:r>
-        <w:t>,1.0,1.0,1.0</w:t>
-      </w:r>
-      <w:proofErr w:type="gramEnd"/>
+        <w:t>0.0,1.0,1.0,1.0</w:t>
+      </w:r>
     </w:p>
     <w:p>
       <w:pPr>
@@ -1474,13 +1543,8 @@
         <w:ind w:left="1440"/>
       </w:pPr>
       <w:r>
-        <w:t>0.95</w:t>
-      </w:r>
-      <w:proofErr w:type="gramStart"/>
-      <w:r>
-        <w:t>,0.9981971405811079,0.991728813559322,0.9886985024168173</w:t>
-      </w:r>
-      <w:proofErr w:type="gramEnd"/>
+        <w:t>0.95,0.9981971405811079,0.991728813559322,0.9886985024168173</w:t>
+      </w:r>
     </w:p>
     <w:p>
       <w:pPr>
@@ -1493,13 +1557,8 @@
         <w:ind w:left="1440"/>
       </w:pPr>
       <w:r>
-        <w:t>1.9</w:t>
-      </w:r>
-      <w:proofErr w:type="gramStart"/>
-      <w:r>
-        <w:t>,1.0162676617332607,0.9597288135593219,0.9288269976888837</w:t>
-      </w:r>
-      <w:proofErr w:type="gramEnd"/>
+        <w:t>1.9,1.0162676617332607,0.9597288135593219,0.9288269976888837</w:t>
+      </w:r>
     </w:p>
     <w:p>
       <w:pPr>
@@ -1512,13 +1571,8 @@
         <w:ind w:left="1440"/>
       </w:pPr>
       <w:r>
-        <w:t>2.85</w:t>
-      </w:r>
-      <w:proofErr w:type="gramStart"/>
-      <w:r>
-        <w:t>,1.015051779799589,0.9886779661016949,0.8950270591306416</w:t>
-      </w:r>
-      <w:proofErr w:type="gramEnd"/>
+        <w:t>2.85,1.015051779799589,0.9886779661016949,0.8950270591306416</w:t>
+      </w:r>
     </w:p>
     <w:p>
       <w:pPr>
@@ -1531,13 +1585,8 @@
         <w:ind w:left="1440"/>
       </w:pPr>
       <w:r>
-        <w:t>3.8</w:t>
-      </w:r>
-      <w:proofErr w:type="gramStart"/>
-      <w:r>
-        <w:t>,0.9883023772588151,0.9938305084745763,0.8945588602159229</w:t>
-      </w:r>
-      <w:proofErr w:type="gramEnd"/>
+        <w:t>3.8,0.9883023772588151,0.9938305084745763,0.8945588602159229</w:t>
+      </w:r>
     </w:p>
     <w:p>
       <w:pPr>
@@ -1624,31 +1673,51 @@
     </w:p>
     <w:p>
       <w:pPr>
+        <w:keepNext/>
+        <w:keepLines/>
         <w:autoSpaceDE w:val="0"/>
         <w:autoSpaceDN w:val="0"/>
         <w:adjustRightInd w:val="0"/>
         <w:spacing w:after="0" w:line="240" w:lineRule="auto"/>
-        <w:ind w:left="207"/>
-        <w:rPr>
-          <w:rFonts w:cstheme="minorHAnsi"/>
-          <w:color w:val="000000"/>
-        </w:rPr>
-      </w:pPr>
-      <w:r>
-        <w:rPr>
-          <w:rFonts w:cstheme="minorHAnsi"/>
-          <w:color w:val="000000"/>
-        </w:rPr>
+        <w:ind w:left="210"/>
+        <w:rPr>
+          <w:rFonts w:cstheme="minorHAnsi"/>
+          <w:color w:val="000000"/>
+        </w:rPr>
+      </w:pPr>
+      <w:r>
+        <w:rPr>
+          <w:rFonts w:cstheme="minorHAnsi"/>
+          <w:color w:val="000000"/>
+        </w:rPr>
+        <w:lastRenderedPageBreak/>
         <w:t>Typically, a PDF report has the following appearance,</w:t>
       </w:r>
     </w:p>
     <w:p>
       <w:pPr>
+        <w:keepNext/>
+        <w:keepLines/>
         <w:autoSpaceDE w:val="0"/>
         <w:autoSpaceDN w:val="0"/>
         <w:adjustRightInd w:val="0"/>
         <w:spacing w:after="0" w:line="240" w:lineRule="auto"/>
-        <w:ind w:left="207"/>
+        <w:ind w:left="210"/>
+        <w:rPr>
+          <w:rFonts w:cstheme="minorHAnsi"/>
+          <w:color w:val="000000"/>
+        </w:rPr>
+      </w:pPr>
+    </w:p>
+    <w:p>
+      <w:pPr>
+        <w:keepNext/>
+        <w:keepLines/>
+        <w:autoSpaceDE w:val="0"/>
+        <w:autoSpaceDN w:val="0"/>
+        <w:adjustRightInd w:val="0"/>
+        <w:spacing w:after="0" w:line="240" w:lineRule="auto"/>
+        <w:ind w:left="210"/>
         <w:jc w:val="center"/>
         <w:rPr>
           <w:rFonts w:cstheme="minorHAnsi"/>
@@ -1660,6 +1729,7 @@
           <w:rFonts w:cstheme="minorHAnsi"/>
           <w:noProof/>
           <w:color w:val="000000"/>
+          <w:bdr w:val="single" w:sz="4" w:space="0" w:color="auto"/>
           <w:lang w:eastAsia="en-GB"/>
         </w:rPr>
         <w:drawing>
@@ -1772,21 +1842,7 @@
           <w:rFonts w:cstheme="minorHAnsi"/>
           <w:color w:val="000000"/>
         </w:rPr>
-        <w:t xml:space="preserve"> to</w:t>
-      </w:r>
-      <w:r>
-        <w:rPr>
-          <w:rFonts w:cstheme="minorHAnsi"/>
-          <w:color w:val="000000"/>
-        </w:rPr>
-        <w:t xml:space="preserve"> </w:t>
-      </w:r>
-      <w:r>
-        <w:rPr>
-          <w:rFonts w:cstheme="minorHAnsi"/>
-          <w:color w:val="000000"/>
-        </w:rPr>
-        <w:t>MR signal</w:t>
+        <w:t xml:space="preserve"> to MR signal</w:t>
       </w:r>
       <w:r>
         <w:rPr>
@@ -1795,7 +1851,6 @@
         </w:rPr>
         <w:t>/</w:t>
       </w:r>
-      <w:proofErr w:type="gramStart"/>
       <w:r>
         <w:rPr>
           <w:rFonts w:cstheme="minorHAnsi"/>
@@ -1808,9 +1863,8 @@
           <w:rFonts w:cstheme="minorHAnsi"/>
           <w:color w:val="000000"/>
         </w:rPr>
-        <w:t xml:space="preserve"> data</w:t>
-      </w:r>
-      <w:proofErr w:type="gramEnd"/>
+        <w:t>data</w:t>
+      </w:r>
       <w:r>
         <w:rPr>
           <w:rFonts w:cstheme="minorHAnsi"/>
@@ -1939,6 +1993,7 @@
           <w:rFonts w:cstheme="minorHAnsi"/>
           <w:color w:val="000000"/>
         </w:rPr>
+        <w:lastRenderedPageBreak/>
         <w:t>During batch processing, f</w:t>
       </w:r>
       <w:r>
@@ -1960,65 +2015,7 @@
           <w:rFonts w:cstheme="minorHAnsi"/>
           <w:color w:val="000000"/>
         </w:rPr>
-        <w:t xml:space="preserve"> curve plot and a table of the optimum parameter values</w:t>
-      </w:r>
-      <w:r>
-        <w:rPr>
-          <w:rFonts w:cstheme="minorHAnsi"/>
-          <w:color w:val="000000"/>
-        </w:rPr>
-        <w:t xml:space="preserve"> </w:t>
-      </w:r>
-      <w:r>
-        <w:rPr>
-          <w:rFonts w:cstheme="minorHAnsi"/>
-          <w:color w:val="000000"/>
-        </w:rPr>
-        <w:t xml:space="preserve">and </w:t>
-      </w:r>
-      <w:r>
-        <w:rPr>
-          <w:rFonts w:cstheme="minorHAnsi"/>
-          <w:color w:val="000000"/>
-        </w:rPr>
-        <w:t>their</w:t>
-      </w:r>
-      <w:r>
-        <w:rPr>
-          <w:rFonts w:cstheme="minorHAnsi"/>
-          <w:color w:val="000000"/>
-        </w:rPr>
-        <w:t xml:space="preserve"> 95% confidence limits is created</w:t>
-      </w:r>
-      <w:r>
-        <w:rPr>
-          <w:rFonts w:cstheme="minorHAnsi"/>
-          <w:color w:val="000000"/>
-        </w:rPr>
-        <w:t xml:space="preserve"> as in step 13 and stored</w:t>
-      </w:r>
-      <w:r>
-        <w:rPr>
-          <w:rFonts w:cstheme="minorHAnsi"/>
-          <w:color w:val="000000"/>
-        </w:rPr>
-        <w:t xml:space="preserve"> in a folder called </w:t>
-      </w:r>
-      <w:proofErr w:type="spellStart"/>
-      <w:r>
-        <w:rPr>
-          <w:rFonts w:cstheme="minorHAnsi"/>
-          <w:color w:val="000000"/>
-        </w:rPr>
-        <w:t>PDFReports</w:t>
-      </w:r>
-      <w:proofErr w:type="spellEnd"/>
-      <w:r>
-        <w:rPr>
-          <w:rFonts w:cstheme="minorHAnsi"/>
-          <w:color w:val="000000"/>
-        </w:rPr>
-        <w:t xml:space="preserve">.  </w:t>
+        <w:t xml:space="preserve"> curve plot and a table of the optimum parameter values and their 95% confidence limits is created as in step 13 and stored in a folder called PDFReports.  </w:t>
       </w:r>
     </w:p>
     <w:p>
@@ -2066,23 +2063,7 @@
           <w:rFonts w:cstheme="minorHAnsi"/>
           <w:color w:val="000000"/>
         </w:rPr>
-        <w:t xml:space="preserve"> in a folder called </w:t>
-      </w:r>
-      <w:proofErr w:type="spellStart"/>
-      <w:r>
-        <w:rPr>
-          <w:rFonts w:cstheme="minorHAnsi"/>
-          <w:color w:val="000000"/>
-        </w:rPr>
-        <w:t>CSVPlotDataFiles</w:t>
-      </w:r>
-      <w:proofErr w:type="spellEnd"/>
-      <w:r>
-        <w:rPr>
-          <w:rFonts w:cstheme="minorHAnsi"/>
-          <w:color w:val="000000"/>
-        </w:rPr>
-        <w:t>.</w:t>
+        <w:t xml:space="preserve"> in a folder called CSVPlotDataFiles.</w:t>
       </w:r>
       <w:r>
         <w:rPr>
@@ -2124,39 +2105,21 @@
           <w:rFonts w:cstheme="minorHAnsi"/>
           <w:color w:val="000000"/>
         </w:rPr>
-        <w:t xml:space="preserve">Both </w:t>
-      </w:r>
-      <w:proofErr w:type="spellStart"/>
-      <w:r>
-        <w:rPr>
-          <w:rFonts w:cstheme="minorHAnsi"/>
-          <w:color w:val="000000"/>
-        </w:rPr>
-        <w:t>PDFReports</w:t>
-      </w:r>
-      <w:proofErr w:type="spellEnd"/>
-      <w:r>
-        <w:rPr>
-          <w:rFonts w:cstheme="minorHAnsi"/>
-          <w:color w:val="000000"/>
-        </w:rPr>
-        <w:t xml:space="preserve"> and </w:t>
-      </w:r>
-      <w:proofErr w:type="spellStart"/>
-      <w:r>
-        <w:rPr>
-          <w:rFonts w:cstheme="minorHAnsi"/>
-          <w:color w:val="000000"/>
-        </w:rPr>
-        <w:t>CSVPlotDataFiles</w:t>
-      </w:r>
-      <w:proofErr w:type="spellEnd"/>
-      <w:r>
-        <w:rPr>
-          <w:rFonts w:cstheme="minorHAnsi"/>
-          <w:color w:val="000000"/>
-        </w:rPr>
-        <w:t xml:space="preserve"> are automatically created in the same folder as the data files being batch processed.</w:t>
+        <w:t xml:space="preserve">Both PDFReports and CSVPlotDataFiles are created </w:t>
+      </w:r>
+      <w:r>
+        <w:rPr>
+          <w:rFonts w:cstheme="minorHAnsi"/>
+          <w:color w:val="000000"/>
+        </w:rPr>
+        <w:t xml:space="preserve">automatically </w:t>
+      </w:r>
+      <w:r>
+        <w:rPr>
+          <w:rFonts w:cstheme="minorHAnsi"/>
+          <w:color w:val="000000"/>
+        </w:rPr>
+        <w:t>in the same folder as the data files being batch processed.</w:t>
       </w:r>
     </w:p>
     <w:p>
@@ -2329,7 +2292,6 @@
           <w:rFonts w:cstheme="minorHAnsi"/>
           <w:color w:val="000000"/>
         </w:rPr>
-        <w:lastRenderedPageBreak/>
         <w:t>Put all the data files you wish to batch process in the same folder.</w:t>
       </w:r>
       <w:r>
@@ -2536,8 +2498,6 @@
         </w:rPr>
         <w:t>batch. After</w:t>
       </w:r>
-      <w:bookmarkStart w:id="0" w:name="_GoBack"/>
-      <w:bookmarkEnd w:id="0"/>
       <w:r>
         <w:rPr>
           <w:rFonts w:cstheme="minorHAnsi"/>
@@ -3014,7 +2974,7 @@
           <w:rPr>
             <w:noProof/>
           </w:rPr>
-          <w:t>11</w:t>
+          <w:t>1</w:t>
         </w:r>
         <w:r>
           <w:rPr>
@@ -6760,7 +6720,7 @@
 </file>
 
 <file path=customXml/itemProps1.xml><?xml version="1.0" encoding="utf-8"?>
-<ds:datastoreItem xmlns:ds="http://schemas.openxmlformats.org/officeDocument/2006/customXml" ds:itemID="{7D70656E-417F-4103-AD17-A1994A6E2C26}">
+<ds:datastoreItem xmlns:ds="http://schemas.openxmlformats.org/officeDocument/2006/customXml" ds:itemID="{FB781774-6610-48D3-A8CF-3F1EF386D4C4}">
   <ds:schemaRefs>
     <ds:schemaRef ds:uri="http://schemas.openxmlformats.org/officeDocument/2006/bibliography"/>
   </ds:schemaRefs>

</xml_diff>